<commit_message>
Update optimisiticLocking.puml, SWEN90007_2021_Part3_2Pizzas.docx, and 6 more files...
</commit_message>
<xml_diff>
--- a/docs/part3/SWEN90007_2021_Part3_2Pizzas.docx
+++ b/docs/part3/SWEN90007_2021_Part3_2Pizzas.docx
@@ -27227,33 +27227,26 @@
       </w:r>
     </w:p>
     <w:p>
-      <w:pPr>
-        <w:rPr>
-          <w:lang w:val="en-US"/>
-        </w:rPr>
-      </w:pPr>
-      <w:r>
-        <w:rPr>
-          <w:noProof/>
-        </w:rPr>
+      <w:pPr/>
+      <w:r>
         <w:drawing>
-          <wp:inline distT="0" distB="0" distL="0" distR="0" wp14:anchorId="1849C1C9" wp14:editId="06110E36">
-            <wp:extent cx="5822576" cy="4124325"/>
+          <wp:inline wp14:editId="4A093760" wp14:anchorId="1849C1C9">
+            <wp:extent cx="5822574" cy="4124325"/>
             <wp:effectExtent l="0" t="0" r="0" b="0"/>
-            <wp:docPr id="1494643504" name="Picture 1494643504"/>
+            <wp:docPr id="1494643504" name="Picture 1494643504" title=""/>
             <wp:cNvGraphicFramePr>
-              <a:graphicFrameLocks xmlns:a="http://schemas.openxmlformats.org/drawingml/2006/main" noChangeAspect="1"/>
+              <a:graphicFrameLocks noChangeAspect="1"/>
             </wp:cNvGraphicFramePr>
-            <a:graphic xmlns:a="http://schemas.openxmlformats.org/drawingml/2006/main">
+            <a:graphic>
               <a:graphicData uri="http://schemas.openxmlformats.org/drawingml/2006/picture">
-                <pic:pic xmlns:pic="http://schemas.openxmlformats.org/drawingml/2006/picture">
+                <pic:pic>
                   <pic:nvPicPr>
-                    <pic:cNvPr id="0" name=""/>
+                    <pic:cNvPr id="0" name="Picture 1494643504"/>
                     <pic:cNvPicPr/>
                   </pic:nvPicPr>
                   <pic:blipFill>
-                    <a:blip r:embed="rId41" cstate="print">
-                      <a:extLst>
+                    <a:blip r:embed="R7122be0c60b946c0">
+                      <a:extLst xmlns:a="http://schemas.openxmlformats.org/drawingml/2006/main">
                         <a:ext uri="{28A0092B-C50C-407E-A947-70E740481C1C}">
                           <a14:useLocalDpi xmlns:a14="http://schemas.microsoft.com/office/drawing/2010/main" val="0"/>
                         </a:ext>
@@ -27264,9 +27257,74 @@
                     </a:stretch>
                   </pic:blipFill>
                   <pic:spPr>
+                    <a:xfrm rot="0" flipH="0" flipV="0">
+                      <a:off x="0" y="0"/>
+                      <a:ext cx="5822574" cy="4124325"/>
+                    </a:xfrm>
+                    <a:prstGeom prst="rect">
+                      <a:avLst/>
+                    </a:prstGeom>
+                  </pic:spPr>
+                </pic:pic>
+              </a:graphicData>
+            </a:graphic>
+          </wp:inline>
+        </w:drawing>
+      </w:r>
+    </w:p>
+    <w:p>
+      <w:pPr>
+        <w:pStyle w:val="Normal"/>
+        <w:rPr>
+          <w:rFonts w:ascii="Times" w:hAnsi="Times" w:eastAsia="Times New Roman" w:cs="Times New Roman"/>
+        </w:rPr>
+      </w:pPr>
+      <w:r>
+        <w:rPr>
+          <w:rFonts w:ascii="Times" w:hAnsi="Times" w:eastAsia="Times New Roman" w:cs="Times New Roman"/>
+        </w:rPr>
+        <w:t>The typical flow for Data Mapper classes implementing optimistic locking is shown below</w:t>
+      </w:r>
+    </w:p>
+    <w:p>
+      <w:pPr>
+        <w:pStyle w:val="Normal"/>
+        <w:rPr>
+          <w:rFonts w:ascii="Times" w:hAnsi="Times" w:eastAsia="Times New Roman" w:cs="Times New Roman"/>
+        </w:rPr>
+      </w:pPr>
+      <w:r>
+        <w:drawing>
+          <wp:inline wp14:editId="07247DD7" wp14:anchorId="03712E9D">
+            <wp:extent cx="4572000" cy="3114675"/>
+            <wp:effectExtent l="0" t="0" r="0" b="0"/>
+            <wp:docPr id="1569802569" name="" title=""/>
+            <wp:cNvGraphicFramePr>
+              <a:graphicFrameLocks noChangeAspect="1"/>
+            </wp:cNvGraphicFramePr>
+            <a:graphic>
+              <a:graphicData uri="http://schemas.openxmlformats.org/drawingml/2006/picture">
+                <pic:pic>
+                  <pic:nvPicPr>
+                    <pic:cNvPr id="0" name=""/>
+                    <pic:cNvPicPr/>
+                  </pic:nvPicPr>
+                  <pic:blipFill>
+                    <a:blip r:embed="Rdec7a20481954c0a">
+                      <a:extLst>
+                        <a:ext xmlns:a="http://schemas.openxmlformats.org/drawingml/2006/main" uri="{28A0092B-C50C-407E-A947-70E740481C1C}">
+                          <a14:useLocalDpi val="0"/>
+                        </a:ext>
+                      </a:extLst>
+                    </a:blip>
+                    <a:stretch>
+                      <a:fillRect/>
+                    </a:stretch>
+                  </pic:blipFill>
+                  <pic:spPr>
                     <a:xfrm>
                       <a:off x="0" y="0"/>
-                      <a:ext cx="5822576" cy="4124325"/>
+                      <a:ext cx="4572000" cy="3114675"/>
                     </a:xfrm>
                     <a:prstGeom prst="rect">
                       <a:avLst/>

</xml_diff>